<commit_message>
Nueva distribucion del trabajo
</commit_message>
<xml_diff>
--- a/Distribucion trabajo SEMINARIO - Vie 24-08-2012.docx
+++ b/Distribucion trabajo SEMINARIO - Vie 24-08-2012.docx
@@ -1,6 +1,6 @@
 
 <file path=word/document.xml><?xml version="1.0" encoding="utf-8"?>
-<w:document xmlns:wpc="http://schemas.microsoft.com/office/word/2010/wordprocessingCanvas" xmlns:mc="http://schemas.openxmlformats.org/markup-compatibility/2006" xmlns:o="urn:schemas-microsoft-com:office:office" xmlns:r="http://schemas.openxmlformats.org/officeDocument/2006/relationships" xmlns:m="http://schemas.openxmlformats.org/officeDocument/2006/math" xmlns:v="urn:schemas-microsoft-com:vml" xmlns:wp14="http://schemas.microsoft.com/office/word/2010/wordprocessingDrawing" xmlns:wp="http://schemas.openxmlformats.org/drawingml/2006/wordprocessingDrawing" xmlns:w10="urn:schemas-microsoft-com:office:word" xmlns:w="http://schemas.openxmlformats.org/wordprocessingml/2006/main" xmlns:w14="http://schemas.microsoft.com/office/word/2010/wordml" xmlns:wpg="http://schemas.microsoft.com/office/word/2010/wordprocessingGroup" xmlns:wpi="http://schemas.microsoft.com/office/word/2010/wordprocessingInk" xmlns:wne="http://schemas.microsoft.com/office/word/2006/wordml" xmlns:wps="http://schemas.microsoft.com/office/word/2010/wordprocessingShape" mc:Ignorable="w14 wp14">
+<w:document xmlns:ve="http://schemas.openxmlformats.org/markup-compatibility/2006" xmlns:o="urn:schemas-microsoft-com:office:office" xmlns:r="http://schemas.openxmlformats.org/officeDocument/2006/relationships" xmlns:m="http://schemas.openxmlformats.org/officeDocument/2006/math" xmlns:v="urn:schemas-microsoft-com:vml" xmlns:wp="http://schemas.openxmlformats.org/drawingml/2006/wordprocessingDrawing" xmlns:w10="urn:schemas-microsoft-com:office:word" xmlns:w="http://schemas.openxmlformats.org/wordprocessingml/2006/main" xmlns:wne="http://schemas.microsoft.com/office/word/2006/wordml">
   <w:body>
     <w:p>
       <w:pPr>
@@ -43,6 +43,7 @@
       <w:pPr>
         <w:rPr>
           <w:b/>
+          <w:color w:val="FF0000"/>
           <w:lang w:val="es-MX"/>
         </w:rPr>
       </w:pPr>
@@ -73,13 +74,182 @@
           <w:color w:val="FF0000"/>
           <w:lang w:val="es-MX"/>
         </w:rPr>
-        <w:t>YO</w:t>
-      </w:r>
-    </w:p>
-    <w:p>
-      <w:pPr>
-        <w:rPr>
-          <w:b/>
+        <w:t>FEDERICO</w:t>
+      </w:r>
+    </w:p>
+    <w:p>
+      <w:pPr>
+        <w:pStyle w:val="Prrafodelista"/>
+        <w:numPr>
+          <w:ilvl w:val="1"/>
+          <w:numId w:val="1"/>
+        </w:numPr>
+        <w:rPr>
+          <w:b/>
+          <w:color w:val="FF0000"/>
+          <w:lang w:val="es-MX"/>
+        </w:rPr>
+      </w:pPr>
+      <w:r>
+        <w:rPr>
+          <w:b/>
+          <w:color w:val="FF0000"/>
+          <w:lang w:val="es-MX"/>
+        </w:rPr>
+        <w:t xml:space="preserve">solicitud de </w:t>
+      </w:r>
+      <w:proofErr w:type="spellStart"/>
+      <w:r>
+        <w:rPr>
+          <w:b/>
+          <w:color w:val="FF0000"/>
+          <w:lang w:val="es-MX"/>
+        </w:rPr>
+        <w:t>confeccion</w:t>
+      </w:r>
+      <w:proofErr w:type="spellEnd"/>
+    </w:p>
+    <w:p>
+      <w:pPr>
+        <w:pStyle w:val="Prrafodelista"/>
+        <w:numPr>
+          <w:ilvl w:val="1"/>
+          <w:numId w:val="1"/>
+        </w:numPr>
+        <w:rPr>
+          <w:b/>
+          <w:lang w:val="es-MX"/>
+        </w:rPr>
+      </w:pPr>
+      <w:proofErr w:type="spellStart"/>
+      <w:r>
+        <w:rPr>
+          <w:b/>
+          <w:lang w:val="es-MX"/>
+        </w:rPr>
+        <w:t>evalua</w:t>
+      </w:r>
+      <w:proofErr w:type="spellEnd"/>
+      <w:r>
+        <w:rPr>
+          <w:b/>
+          <w:lang w:val="es-MX"/>
+        </w:rPr>
+        <w:t xml:space="preserve"> pedido</w:t>
+      </w:r>
+    </w:p>
+    <w:p>
+      <w:pPr>
+        <w:pStyle w:val="Prrafodelista"/>
+        <w:numPr>
+          <w:ilvl w:val="2"/>
+          <w:numId w:val="1"/>
+        </w:numPr>
+        <w:rPr>
+          <w:b/>
+          <w:lang w:val="es-MX"/>
+        </w:rPr>
+      </w:pPr>
+      <w:r>
+        <w:rPr>
+          <w:b/>
+          <w:lang w:val="es-MX"/>
+        </w:rPr>
+        <w:t>solicita materia prima</w:t>
+      </w:r>
+    </w:p>
+    <w:p>
+      <w:pPr>
+        <w:pStyle w:val="Prrafodelista"/>
+        <w:numPr>
+          <w:ilvl w:val="1"/>
+          <w:numId w:val="1"/>
+        </w:numPr>
+        <w:rPr>
+          <w:b/>
+          <w:lang w:val="es-MX"/>
+        </w:rPr>
+      </w:pPr>
+      <w:r>
+        <w:rPr>
+          <w:b/>
+          <w:lang w:val="es-MX"/>
+        </w:rPr>
+        <w:t>recibe materia prima</w:t>
+      </w:r>
+    </w:p>
+    <w:p>
+      <w:pPr>
+        <w:pStyle w:val="Prrafodelista"/>
+        <w:numPr>
+          <w:ilvl w:val="2"/>
+          <w:numId w:val="1"/>
+        </w:numPr>
+        <w:rPr>
+          <w:b/>
+          <w:lang w:val="es-MX"/>
+        </w:rPr>
+      </w:pPr>
+      <w:r>
+        <w:rPr>
+          <w:b/>
+          <w:lang w:val="es-MX"/>
+        </w:rPr>
+        <w:t xml:space="preserve">informa tiempo de </w:t>
+      </w:r>
+      <w:r>
+        <w:rPr>
+          <w:b/>
+          <w:lang w:val="es-MX"/>
+        </w:rPr>
+        <w:t>confección</w:t>
+      </w:r>
+    </w:p>
+    <w:p>
+      <w:pPr>
+        <w:pStyle w:val="Prrafodelista"/>
+        <w:numPr>
+          <w:ilvl w:val="1"/>
+          <w:numId w:val="1"/>
+        </w:numPr>
+        <w:rPr>
+          <w:b/>
+          <w:lang w:val="es-MX"/>
+        </w:rPr>
+      </w:pPr>
+      <w:r>
+        <w:rPr>
+          <w:b/>
+          <w:lang w:val="es-MX"/>
+        </w:rPr>
+        <w:t>confección</w:t>
+      </w:r>
+    </w:p>
+    <w:p>
+      <w:pPr>
+        <w:pStyle w:val="Prrafodelista"/>
+        <w:numPr>
+          <w:ilvl w:val="1"/>
+          <w:numId w:val="1"/>
+        </w:numPr>
+        <w:rPr>
+          <w:b/>
+          <w:lang w:val="es-MX"/>
+        </w:rPr>
+      </w:pPr>
+      <w:r>
+        <w:rPr>
+          <w:b/>
+          <w:lang w:val="es-MX"/>
+        </w:rPr>
+        <w:t>entrega producto terminado</w:t>
+      </w:r>
+    </w:p>
+    <w:p>
+      <w:pPr>
+        <w:rPr>
+          <w:b/>
+          <w:color w:val="FF0000"/>
           <w:lang w:val="es-MX"/>
         </w:rPr>
       </w:pPr>
@@ -90,35 +260,417 @@
         </w:rPr>
         <w:t xml:space="preserve">2 – </w:t>
       </w:r>
-      <w:r>
-        <w:rPr>
-          <w:b/>
-          <w:lang w:val="es-MX"/>
-        </w:rPr>
-        <w:t>Distribución</w:t>
-      </w:r>
-      <w:r>
-        <w:rPr>
-          <w:b/>
-          <w:lang w:val="es-MX"/>
-        </w:rPr>
-        <w:t xml:space="preserve">            =&gt; </w:t>
-      </w:r>
-      <w:r>
-        <w:rPr>
-          <w:b/>
-          <w:color w:val="FF0000"/>
-          <w:lang w:val="es-MX"/>
-        </w:rPr>
-        <w:t>YO</w:t>
-      </w:r>
-      <w:bookmarkStart w:id="0" w:name="_GoBack"/>
-      <w:bookmarkEnd w:id="0"/>
-    </w:p>
-    <w:p>
-      <w:pPr>
-        <w:rPr>
-          <w:b/>
+      <w:proofErr w:type="spellStart"/>
+      <w:r>
+        <w:rPr>
+          <w:b/>
+          <w:lang w:val="es-MX"/>
+        </w:rPr>
+        <w:t>Depto</w:t>
+      </w:r>
+      <w:proofErr w:type="spellEnd"/>
+      <w:r>
+        <w:rPr>
+          <w:b/>
+          <w:lang w:val="es-MX"/>
+        </w:rPr>
+        <w:t xml:space="preserve"> De Operaciones</w:t>
+      </w:r>
+      <w:r>
+        <w:rPr>
+          <w:b/>
+          <w:lang w:val="es-MX"/>
+        </w:rPr>
+        <w:t xml:space="preserve">            </w:t>
+      </w:r>
+    </w:p>
+    <w:p>
+      <w:pPr>
+        <w:pStyle w:val="Prrafodelista"/>
+        <w:numPr>
+          <w:ilvl w:val="0"/>
+          <w:numId w:val="2"/>
+        </w:numPr>
+        <w:rPr>
+          <w:b/>
+          <w:vanish/>
+          <w:color w:val="FF0000"/>
+          <w:lang w:val="es-MX"/>
+        </w:rPr>
+      </w:pPr>
+    </w:p>
+    <w:p>
+      <w:pPr>
+        <w:pStyle w:val="Prrafodelista"/>
+        <w:numPr>
+          <w:ilvl w:val="0"/>
+          <w:numId w:val="2"/>
+        </w:numPr>
+        <w:rPr>
+          <w:b/>
+          <w:vanish/>
+          <w:color w:val="FF0000"/>
+          <w:lang w:val="es-MX"/>
+        </w:rPr>
+      </w:pPr>
+    </w:p>
+    <w:p>
+      <w:pPr>
+        <w:pStyle w:val="Prrafodelista"/>
+        <w:numPr>
+          <w:ilvl w:val="1"/>
+          <w:numId w:val="2"/>
+        </w:numPr>
+        <w:rPr>
+          <w:b/>
+          <w:color w:val="FF0000"/>
+          <w:lang w:val="es-MX"/>
+        </w:rPr>
+      </w:pPr>
+      <w:r>
+        <w:rPr>
+          <w:b/>
+          <w:color w:val="FF0000"/>
+          <w:lang w:val="es-MX"/>
+        </w:rPr>
+        <w:t xml:space="preserve"> </w:t>
+      </w:r>
+      <w:r>
+        <w:rPr>
+          <w:b/>
+          <w:color w:val="FF0000"/>
+          <w:lang w:val="es-MX"/>
+        </w:rPr>
+        <w:t>R</w:t>
+      </w:r>
+      <w:r>
+        <w:rPr>
+          <w:b/>
+          <w:color w:val="FF0000"/>
+          <w:lang w:val="es-MX"/>
+        </w:rPr>
+        <w:t>ecibe pedido de sucursal</w:t>
+      </w:r>
+    </w:p>
+    <w:p>
+      <w:pPr>
+        <w:pStyle w:val="Prrafodelista"/>
+        <w:numPr>
+          <w:ilvl w:val="2"/>
+          <w:numId w:val="2"/>
+        </w:numPr>
+        <w:rPr>
+          <w:b/>
+          <w:color w:val="FF0000"/>
+          <w:lang w:val="es-MX"/>
+        </w:rPr>
+      </w:pPr>
+      <w:r>
+        <w:rPr>
+          <w:b/>
+          <w:color w:val="FF0000"/>
+          <w:lang w:val="es-MX"/>
+        </w:rPr>
+        <w:t>Informa recepción de pedido</w:t>
+      </w:r>
+    </w:p>
+    <w:p>
+      <w:pPr>
+        <w:pStyle w:val="Prrafodelista"/>
+        <w:numPr>
+          <w:ilvl w:val="2"/>
+          <w:numId w:val="2"/>
+        </w:numPr>
+        <w:rPr>
+          <w:b/>
+          <w:color w:val="FF0000"/>
+          <w:lang w:val="es-MX"/>
+        </w:rPr>
+      </w:pPr>
+      <w:r>
+        <w:rPr>
+          <w:b/>
+          <w:color w:val="FF0000"/>
+          <w:lang w:val="es-MX"/>
+        </w:rPr>
+        <w:t>Registra pedido</w:t>
+      </w:r>
+    </w:p>
+    <w:p>
+      <w:pPr>
+        <w:pStyle w:val="Prrafodelista"/>
+        <w:numPr>
+          <w:ilvl w:val="1"/>
+          <w:numId w:val="2"/>
+        </w:numPr>
+        <w:rPr>
+          <w:b/>
+          <w:color w:val="FF0000"/>
+          <w:lang w:val="es-MX"/>
+        </w:rPr>
+      </w:pPr>
+      <w:proofErr w:type="spellStart"/>
+      <w:r>
+        <w:rPr>
+          <w:b/>
+          <w:color w:val="FF0000"/>
+          <w:lang w:val="es-MX"/>
+        </w:rPr>
+        <w:t>Evalua</w:t>
+      </w:r>
+      <w:proofErr w:type="spellEnd"/>
+      <w:r>
+        <w:rPr>
+          <w:b/>
+          <w:color w:val="FF0000"/>
+          <w:lang w:val="es-MX"/>
+        </w:rPr>
+        <w:t xml:space="preserve"> Pedido</w:t>
+      </w:r>
+    </w:p>
+    <w:p>
+      <w:pPr>
+        <w:pStyle w:val="Prrafodelista"/>
+        <w:numPr>
+          <w:ilvl w:val="2"/>
+          <w:numId w:val="2"/>
+        </w:numPr>
+        <w:rPr>
+          <w:b/>
+          <w:color w:val="FF0000"/>
+          <w:lang w:val="es-MX"/>
+        </w:rPr>
+      </w:pPr>
+      <w:r>
+        <w:rPr>
+          <w:b/>
+          <w:color w:val="FF0000"/>
+          <w:lang w:val="es-MX"/>
+        </w:rPr>
+        <w:t>Consulta stock (guardapolvo)</w:t>
+      </w:r>
+      <w:r>
+        <w:rPr>
+          <w:b/>
+          <w:color w:val="FF0000"/>
+          <w:lang w:val="es-MX"/>
+        </w:rPr>
+        <w:t xml:space="preserve"> (hay)</w:t>
+      </w:r>
+    </w:p>
+    <w:p>
+      <w:pPr>
+        <w:pStyle w:val="Prrafodelista"/>
+        <w:numPr>
+          <w:ilvl w:val="3"/>
+          <w:numId w:val="2"/>
+        </w:numPr>
+        <w:rPr>
+          <w:b/>
+          <w:color w:val="FF0000"/>
+          <w:lang w:val="es-MX"/>
+        </w:rPr>
+      </w:pPr>
+      <w:r>
+        <w:rPr>
+          <w:b/>
+          <w:color w:val="FF0000"/>
+          <w:lang w:val="es-MX"/>
+        </w:rPr>
+        <w:t xml:space="preserve">Genera Orden De </w:t>
+      </w:r>
+      <w:proofErr w:type="spellStart"/>
+      <w:r>
+        <w:rPr>
+          <w:b/>
+          <w:color w:val="FF0000"/>
+          <w:lang w:val="es-MX"/>
+        </w:rPr>
+        <w:t>Distribucion</w:t>
+      </w:r>
+      <w:proofErr w:type="spellEnd"/>
+    </w:p>
+    <w:p>
+      <w:pPr>
+        <w:pStyle w:val="Prrafodelista"/>
+        <w:numPr>
+          <w:ilvl w:val="2"/>
+          <w:numId w:val="2"/>
+        </w:numPr>
+        <w:rPr>
+          <w:b/>
+          <w:color w:val="FF0000"/>
+          <w:lang w:val="es-MX"/>
+        </w:rPr>
+      </w:pPr>
+      <w:r>
+        <w:rPr>
+          <w:b/>
+          <w:color w:val="FF0000"/>
+          <w:lang w:val="es-MX"/>
+        </w:rPr>
+        <w:t>Consulta stock (guardapolvo)</w:t>
+      </w:r>
+      <w:r>
+        <w:rPr>
+          <w:b/>
+          <w:color w:val="FF0000"/>
+          <w:lang w:val="es-MX"/>
+        </w:rPr>
+        <w:t xml:space="preserve"> (no hay)</w:t>
+      </w:r>
+    </w:p>
+    <w:p>
+      <w:pPr>
+        <w:pStyle w:val="Prrafodelista"/>
+        <w:numPr>
+          <w:ilvl w:val="3"/>
+          <w:numId w:val="2"/>
+        </w:numPr>
+        <w:rPr>
+          <w:b/>
+          <w:color w:val="FF0000"/>
+          <w:lang w:val="es-MX"/>
+        </w:rPr>
+      </w:pPr>
+      <w:r>
+        <w:rPr>
+          <w:b/>
+          <w:color w:val="FF0000"/>
+          <w:lang w:val="es-MX"/>
+        </w:rPr>
+        <w:t xml:space="preserve">Genera Orden De </w:t>
+      </w:r>
+      <w:proofErr w:type="spellStart"/>
+      <w:r>
+        <w:rPr>
+          <w:b/>
+          <w:color w:val="FF0000"/>
+          <w:lang w:val="es-MX"/>
+        </w:rPr>
+        <w:t>Confeccion</w:t>
+      </w:r>
+      <w:proofErr w:type="spellEnd"/>
+    </w:p>
+    <w:p>
+      <w:pPr>
+        <w:pStyle w:val="Prrafodelista"/>
+        <w:numPr>
+          <w:ilvl w:val="3"/>
+          <w:numId w:val="2"/>
+        </w:numPr>
+        <w:rPr>
+          <w:b/>
+          <w:color w:val="FF0000"/>
+          <w:lang w:val="es-MX"/>
+        </w:rPr>
+      </w:pPr>
+      <w:r>
+        <w:rPr>
+          <w:b/>
+          <w:color w:val="FF0000"/>
+          <w:lang w:val="es-MX"/>
+        </w:rPr>
+        <w:t>Recibe producto terminado</w:t>
+      </w:r>
+    </w:p>
+    <w:p>
+      <w:pPr>
+        <w:pStyle w:val="Prrafodelista"/>
+        <w:numPr>
+          <w:ilvl w:val="3"/>
+          <w:numId w:val="2"/>
+        </w:numPr>
+        <w:rPr>
+          <w:b/>
+          <w:color w:val="FF0000"/>
+          <w:lang w:val="es-MX"/>
+        </w:rPr>
+      </w:pPr>
+      <w:r>
+        <w:rPr>
+          <w:b/>
+          <w:color w:val="FF0000"/>
+          <w:lang w:val="es-MX"/>
+        </w:rPr>
+        <w:t xml:space="preserve">Genera Orden De </w:t>
+      </w:r>
+      <w:proofErr w:type="spellStart"/>
+      <w:r>
+        <w:rPr>
+          <w:b/>
+          <w:color w:val="FF0000"/>
+          <w:lang w:val="es-MX"/>
+        </w:rPr>
+        <w:t>Distribucion</w:t>
+      </w:r>
+      <w:proofErr w:type="spellEnd"/>
+    </w:p>
+    <w:p>
+      <w:pPr>
+        <w:pStyle w:val="Prrafodelista"/>
+        <w:ind w:left="2835"/>
+        <w:rPr>
+          <w:b/>
+          <w:color w:val="FF0000"/>
+          <w:lang w:val="es-MX"/>
+        </w:rPr>
+      </w:pPr>
+    </w:p>
+    <w:p>
+      <w:pPr>
+        <w:pStyle w:val="Prrafodelista"/>
+        <w:numPr>
+          <w:ilvl w:val="1"/>
+          <w:numId w:val="2"/>
+        </w:numPr>
+        <w:rPr>
+          <w:b/>
+          <w:color w:val="FF0000"/>
+          <w:lang w:val="es-MX"/>
+        </w:rPr>
+      </w:pPr>
+      <w:r>
+        <w:rPr>
+          <w:b/>
+          <w:color w:val="FF0000"/>
+          <w:lang w:val="es-MX"/>
+        </w:rPr>
+        <w:t xml:space="preserve">Cierra  Orden De </w:t>
+      </w:r>
+      <w:proofErr w:type="spellStart"/>
+      <w:r>
+        <w:rPr>
+          <w:b/>
+          <w:color w:val="FF0000"/>
+          <w:lang w:val="es-MX"/>
+        </w:rPr>
+        <w:t>Distribucion</w:t>
+      </w:r>
+      <w:proofErr w:type="spellEnd"/>
+    </w:p>
+    <w:p>
+      <w:pPr>
+        <w:rPr>
+          <w:b/>
+          <w:color w:val="FF0000"/>
+          <w:lang w:val="es-MX"/>
+        </w:rPr>
+      </w:pPr>
+      <w:r>
+        <w:rPr>
+          <w:b/>
+          <w:color w:val="FF0000"/>
+          <w:lang w:val="es-MX"/>
+        </w:rPr>
+        <w:tab/>
+      </w:r>
+    </w:p>
+    <w:p>
+      <w:pPr>
+        <w:rPr>
+          <w:b/>
+          <w:color w:val="FF0000"/>
           <w:lang w:val="es-MX"/>
         </w:rPr>
       </w:pPr>
@@ -134,6 +686,57 @@
           <w:b/>
           <w:lang w:val="es-MX"/>
         </w:rPr>
+        <w:t>Logística</w:t>
+      </w:r>
+      <w:r>
+        <w:rPr>
+          <w:b/>
+          <w:lang w:val="es-MX"/>
+        </w:rPr>
+        <w:t xml:space="preserve"> y Distribución</w:t>
+      </w:r>
+      <w:r>
+        <w:rPr>
+          <w:b/>
+          <w:lang w:val="es-MX"/>
+        </w:rPr>
+        <w:t xml:space="preserve">  =&gt; </w:t>
+      </w:r>
+      <w:r>
+        <w:rPr>
+          <w:b/>
+          <w:color w:val="FF0000"/>
+          <w:lang w:val="es-MX"/>
+        </w:rPr>
+        <w:t>FEDERICO</w:t>
+      </w:r>
+    </w:p>
+    <w:p>
+      <w:pPr>
+        <w:rPr>
+          <w:b/>
+          <w:lang w:val="es-MX"/>
+        </w:rPr>
+      </w:pPr>
+      <w:r>
+        <w:rPr>
+          <w:b/>
+          <w:lang w:val="es-MX"/>
+        </w:rPr>
+        <w:t>4</w:t>
+      </w:r>
+      <w:r>
+        <w:rPr>
+          <w:b/>
+          <w:lang w:val="es-MX"/>
+        </w:rPr>
+        <w:t xml:space="preserve"> – </w:t>
+      </w:r>
+      <w:r>
+        <w:rPr>
+          <w:b/>
+          <w:lang w:val="es-MX"/>
+        </w:rPr>
         <w:t>Administración</w:t>
       </w:r>
       <w:r>
@@ -186,7 +789,14 @@
           <w:b/>
           <w:lang w:val="es-MX"/>
         </w:rPr>
-        <w:t>4 – Venta en local</w:t>
+        <w:t>5</w:t>
+      </w:r>
+      <w:r>
+        <w:rPr>
+          <w:b/>
+          <w:lang w:val="es-MX"/>
+        </w:rPr>
+        <w:t xml:space="preserve"> – Venta en local</w:t>
       </w:r>
       <w:r>
         <w:rPr>
@@ -216,7 +826,14 @@
           <w:b/>
           <w:lang w:val="es-MX"/>
         </w:rPr>
-        <w:t>5 – Stock en local</w:t>
+        <w:t>6</w:t>
+      </w:r>
+      <w:r>
+        <w:rPr>
+          <w:b/>
+          <w:lang w:val="es-MX"/>
+        </w:rPr>
+        <w:t xml:space="preserve"> – Stock en local</w:t>
       </w:r>
       <w:r>
         <w:rPr>
@@ -267,7 +884,14 @@
           <w:b/>
           <w:lang w:val="es-MX"/>
         </w:rPr>
-        <w:t xml:space="preserve">6 – </w:t>
+        <w:t>7</w:t>
+      </w:r>
+      <w:r>
+        <w:rPr>
+          <w:b/>
+          <w:lang w:val="es-MX"/>
+        </w:rPr>
+        <w:t xml:space="preserve"> – </w:t>
       </w:r>
       <w:r>
         <w:rPr>
@@ -323,14 +947,7 @@
           <w:b/>
           <w:lang w:val="es-MX"/>
         </w:rPr>
-        <w:t xml:space="preserve">  </w:t>
-      </w:r>
-      <w:r>
-        <w:rPr>
-          <w:b/>
-          <w:lang w:val="es-MX"/>
-        </w:rPr>
-        <w:t xml:space="preserve">=&gt; </w:t>
+        <w:t xml:space="preserve">  =&gt; </w:t>
       </w:r>
       <w:r>
         <w:rPr>
@@ -345,15 +962,43 @@
       <w:pPr>
         <w:rPr>
           <w:b/>
-          <w:lang w:val="es-MX"/>
-        </w:rPr>
-      </w:pPr>
-      <w:r>
-        <w:rPr>
-          <w:b/>
           <w:highlight w:val="yellow"/>
           <w:lang w:val="es-MX"/>
         </w:rPr>
+      </w:pPr>
+    </w:p>
+    <w:p>
+      <w:pPr>
+        <w:rPr>
+          <w:b/>
+          <w:highlight w:val="yellow"/>
+          <w:lang w:val="es-MX"/>
+        </w:rPr>
+      </w:pPr>
+    </w:p>
+    <w:p>
+      <w:pPr>
+        <w:rPr>
+          <w:b/>
+          <w:highlight w:val="yellow"/>
+          <w:lang w:val="es-MX"/>
+        </w:rPr>
+      </w:pPr>
+    </w:p>
+    <w:p>
+      <w:pPr>
+        <w:rPr>
+          <w:b/>
+          <w:lang w:val="es-MX"/>
+        </w:rPr>
+      </w:pPr>
+      <w:r>
+        <w:rPr>
+          <w:b/>
+          <w:highlight w:val="yellow"/>
+          <w:lang w:val="es-MX"/>
+        </w:rPr>
+        <w:lastRenderedPageBreak/>
         <w:t>Apuntes Profe</w:t>
       </w:r>
       <w:r>
@@ -512,8 +1157,245 @@
 </w:document>
 </file>
 
+<file path=word/numbering.xml><?xml version="1.0" encoding="utf-8"?>
+<w:numbering xmlns:ve="http://schemas.openxmlformats.org/markup-compatibility/2006" xmlns:o="urn:schemas-microsoft-com:office:office" xmlns:r="http://schemas.openxmlformats.org/officeDocument/2006/relationships" xmlns:m="http://schemas.openxmlformats.org/officeDocument/2006/math" xmlns:v="urn:schemas-microsoft-com:vml" xmlns:wp="http://schemas.openxmlformats.org/drawingml/2006/wordprocessingDrawing" xmlns:w10="urn:schemas-microsoft-com:office:word" xmlns:w="http://schemas.openxmlformats.org/wordprocessingml/2006/main" xmlns:wne="http://schemas.microsoft.com/office/word/2006/wordml">
+  <w:abstractNum w:abstractNumId="0">
+    <w:nsid w:val="351531D5"/>
+    <w:multiLevelType w:val="multilevel"/>
+    <w:tmpl w:val="57F25B9A"/>
+    <w:lvl w:ilvl="0">
+      <w:start w:val="1"/>
+      <w:numFmt w:val="decimal"/>
+      <w:lvlText w:val="%1"/>
+      <w:lvlJc w:val="left"/>
+      <w:pPr>
+        <w:ind w:left="360" w:hanging="360"/>
+      </w:pPr>
+      <w:rPr>
+        <w:rFonts w:hint="default"/>
+      </w:rPr>
+    </w:lvl>
+    <w:lvl w:ilvl="1">
+      <w:start w:val="1"/>
+      <w:numFmt w:val="decimal"/>
+      <w:lvlText w:val="%1.%2"/>
+      <w:lvlJc w:val="left"/>
+      <w:pPr>
+        <w:ind w:left="1065" w:hanging="360"/>
+      </w:pPr>
+      <w:rPr>
+        <w:rFonts w:hint="default"/>
+      </w:rPr>
+    </w:lvl>
+    <w:lvl w:ilvl="2">
+      <w:start w:val="1"/>
+      <w:numFmt w:val="decimal"/>
+      <w:lvlText w:val="%1.%2.%3"/>
+      <w:lvlJc w:val="left"/>
+      <w:pPr>
+        <w:ind w:left="2130" w:hanging="720"/>
+      </w:pPr>
+      <w:rPr>
+        <w:rFonts w:hint="default"/>
+      </w:rPr>
+    </w:lvl>
+    <w:lvl w:ilvl="3">
+      <w:start w:val="1"/>
+      <w:numFmt w:val="decimal"/>
+      <w:lvlText w:val="%1.%2.%3.%4"/>
+      <w:lvlJc w:val="left"/>
+      <w:pPr>
+        <w:ind w:left="2835" w:hanging="720"/>
+      </w:pPr>
+      <w:rPr>
+        <w:rFonts w:hint="default"/>
+      </w:rPr>
+    </w:lvl>
+    <w:lvl w:ilvl="4">
+      <w:start w:val="1"/>
+      <w:numFmt w:val="decimal"/>
+      <w:lvlText w:val="%1.%2.%3.%4.%5"/>
+      <w:lvlJc w:val="left"/>
+      <w:pPr>
+        <w:ind w:left="3900" w:hanging="1080"/>
+      </w:pPr>
+      <w:rPr>
+        <w:rFonts w:hint="default"/>
+      </w:rPr>
+    </w:lvl>
+    <w:lvl w:ilvl="5">
+      <w:start w:val="1"/>
+      <w:numFmt w:val="decimal"/>
+      <w:lvlText w:val="%1.%2.%3.%4.%5.%6"/>
+      <w:lvlJc w:val="left"/>
+      <w:pPr>
+        <w:ind w:left="4605" w:hanging="1080"/>
+      </w:pPr>
+      <w:rPr>
+        <w:rFonts w:hint="default"/>
+      </w:rPr>
+    </w:lvl>
+    <w:lvl w:ilvl="6">
+      <w:start w:val="1"/>
+      <w:numFmt w:val="decimal"/>
+      <w:lvlText w:val="%1.%2.%3.%4.%5.%6.%7"/>
+      <w:lvlJc w:val="left"/>
+      <w:pPr>
+        <w:ind w:left="5670" w:hanging="1440"/>
+      </w:pPr>
+      <w:rPr>
+        <w:rFonts w:hint="default"/>
+      </w:rPr>
+    </w:lvl>
+    <w:lvl w:ilvl="7">
+      <w:start w:val="1"/>
+      <w:numFmt w:val="decimal"/>
+      <w:lvlText w:val="%1.%2.%3.%4.%5.%6.%7.%8"/>
+      <w:lvlJc w:val="left"/>
+      <w:pPr>
+        <w:ind w:left="6375" w:hanging="1440"/>
+      </w:pPr>
+      <w:rPr>
+        <w:rFonts w:hint="default"/>
+      </w:rPr>
+    </w:lvl>
+    <w:lvl w:ilvl="8">
+      <w:start w:val="1"/>
+      <w:numFmt w:val="decimal"/>
+      <w:lvlText w:val="%1.%2.%3.%4.%5.%6.%7.%8.%9"/>
+      <w:lvlJc w:val="left"/>
+      <w:pPr>
+        <w:ind w:left="7440" w:hanging="1800"/>
+      </w:pPr>
+      <w:rPr>
+        <w:rFonts w:hint="default"/>
+      </w:rPr>
+    </w:lvl>
+  </w:abstractNum>
+  <w:abstractNum w:abstractNumId="1">
+    <w:nsid w:val="549760B0"/>
+    <w:multiLevelType w:val="multilevel"/>
+    <w:tmpl w:val="57F25B9A"/>
+    <w:lvl w:ilvl="0">
+      <w:start w:val="1"/>
+      <w:numFmt w:val="decimal"/>
+      <w:lvlText w:val="%1"/>
+      <w:lvlJc w:val="left"/>
+      <w:pPr>
+        <w:ind w:left="360" w:hanging="360"/>
+      </w:pPr>
+      <w:rPr>
+        <w:rFonts w:hint="default"/>
+      </w:rPr>
+    </w:lvl>
+    <w:lvl w:ilvl="1">
+      <w:start w:val="1"/>
+      <w:numFmt w:val="decimal"/>
+      <w:lvlText w:val="%1.%2"/>
+      <w:lvlJc w:val="left"/>
+      <w:pPr>
+        <w:ind w:left="1065" w:hanging="360"/>
+      </w:pPr>
+      <w:rPr>
+        <w:rFonts w:hint="default"/>
+      </w:rPr>
+    </w:lvl>
+    <w:lvl w:ilvl="2">
+      <w:start w:val="1"/>
+      <w:numFmt w:val="decimal"/>
+      <w:lvlText w:val="%1.%2.%3"/>
+      <w:lvlJc w:val="left"/>
+      <w:pPr>
+        <w:ind w:left="2130" w:hanging="720"/>
+      </w:pPr>
+      <w:rPr>
+        <w:rFonts w:hint="default"/>
+      </w:rPr>
+    </w:lvl>
+    <w:lvl w:ilvl="3">
+      <w:start w:val="1"/>
+      <w:numFmt w:val="decimal"/>
+      <w:lvlText w:val="%1.%2.%3.%4"/>
+      <w:lvlJc w:val="left"/>
+      <w:pPr>
+        <w:ind w:left="2835" w:hanging="720"/>
+      </w:pPr>
+      <w:rPr>
+        <w:rFonts w:hint="default"/>
+      </w:rPr>
+    </w:lvl>
+    <w:lvl w:ilvl="4">
+      <w:start w:val="1"/>
+      <w:numFmt w:val="decimal"/>
+      <w:lvlText w:val="%1.%2.%3.%4.%5"/>
+      <w:lvlJc w:val="left"/>
+      <w:pPr>
+        <w:ind w:left="3900" w:hanging="1080"/>
+      </w:pPr>
+      <w:rPr>
+        <w:rFonts w:hint="default"/>
+      </w:rPr>
+    </w:lvl>
+    <w:lvl w:ilvl="5">
+      <w:start w:val="1"/>
+      <w:numFmt w:val="decimal"/>
+      <w:lvlText w:val="%1.%2.%3.%4.%5.%6"/>
+      <w:lvlJc w:val="left"/>
+      <w:pPr>
+        <w:ind w:left="4605" w:hanging="1080"/>
+      </w:pPr>
+      <w:rPr>
+        <w:rFonts w:hint="default"/>
+      </w:rPr>
+    </w:lvl>
+    <w:lvl w:ilvl="6">
+      <w:start w:val="1"/>
+      <w:numFmt w:val="decimal"/>
+      <w:lvlText w:val="%1.%2.%3.%4.%5.%6.%7"/>
+      <w:lvlJc w:val="left"/>
+      <w:pPr>
+        <w:ind w:left="5670" w:hanging="1440"/>
+      </w:pPr>
+      <w:rPr>
+        <w:rFonts w:hint="default"/>
+      </w:rPr>
+    </w:lvl>
+    <w:lvl w:ilvl="7">
+      <w:start w:val="1"/>
+      <w:numFmt w:val="decimal"/>
+      <w:lvlText w:val="%1.%2.%3.%4.%5.%6.%7.%8"/>
+      <w:lvlJc w:val="left"/>
+      <w:pPr>
+        <w:ind w:left="6375" w:hanging="1440"/>
+      </w:pPr>
+      <w:rPr>
+        <w:rFonts w:hint="default"/>
+      </w:rPr>
+    </w:lvl>
+    <w:lvl w:ilvl="8">
+      <w:start w:val="1"/>
+      <w:numFmt w:val="decimal"/>
+      <w:lvlText w:val="%1.%2.%3.%4.%5.%6.%7.%8.%9"/>
+      <w:lvlJc w:val="left"/>
+      <w:pPr>
+        <w:ind w:left="7440" w:hanging="1800"/>
+      </w:pPr>
+      <w:rPr>
+        <w:rFonts w:hint="default"/>
+      </w:rPr>
+    </w:lvl>
+  </w:abstractNum>
+  <w:num w:numId="1">
+    <w:abstractNumId w:val="0"/>
+  </w:num>
+  <w:num w:numId="2">
+    <w:abstractNumId w:val="1"/>
+  </w:num>
+</w:numbering>
+</file>
+
 <file path=word/styles.xml><?xml version="1.0" encoding="utf-8"?>
-<w:styles xmlns:mc="http://schemas.openxmlformats.org/markup-compatibility/2006" xmlns:r="http://schemas.openxmlformats.org/officeDocument/2006/relationships" xmlns:w="http://schemas.openxmlformats.org/wordprocessingml/2006/main" xmlns:w14="http://schemas.microsoft.com/office/word/2010/wordml" mc:Ignorable="w14">
+<w:styles xmlns:r="http://schemas.openxmlformats.org/officeDocument/2006/relationships" xmlns:w="http://schemas.openxmlformats.org/wordprocessingml/2006/main">
   <w:docDefaults>
     <w:rPrDefault>
       <w:rPr>
@@ -671,6 +1553,7 @@
   <w:style w:type="paragraph" w:default="1" w:styleId="Normal">
     <w:name w:val="Normal"/>
     <w:qFormat/>
+    <w:rsid w:val="00E64179"/>
   </w:style>
   <w:style w:type="character" w:default="1" w:styleId="Fuentedeprrafopredeter">
     <w:name w:val="Default Paragraph Font"/>
@@ -683,6 +1566,7 @@
     <w:uiPriority w:val="99"/>
     <w:semiHidden/>
     <w:unhideWhenUsed/>
+    <w:qFormat/>
     <w:tblPr>
       <w:tblInd w:w="0" w:type="dxa"/>
       <w:tblCellMar>
@@ -698,6 +1582,17 @@
     <w:uiPriority w:val="99"/>
     <w:semiHidden/>
     <w:unhideWhenUsed/>
+  </w:style>
+  <w:style w:type="paragraph" w:styleId="Prrafodelista">
+    <w:name w:val="List Paragraph"/>
+    <w:basedOn w:val="Normal"/>
+    <w:uiPriority w:val="34"/>
+    <w:qFormat/>
+    <w:rsid w:val="00967487"/>
+    <w:pPr>
+      <w:ind w:left="720"/>
+      <w:contextualSpacing/>
+    </w:pPr>
   </w:style>
 </w:styles>
 </file>

</xml_diff>